<commit_message>
falta paw y HCI urge
urge martes
</commit_message>
<xml_diff>
--- a/auditorias/AUDITORIA EN TECNOLOGÍAS DE INFORMACIÓN.docx
+++ b/auditorias/AUDITORIA EN TECNOLOGÍAS DE INFORMACIÓN.docx
@@ -30,7 +30,21 @@
         <w:rPr>
           <w:b/>
         </w:rPr>
-        <w:t>Unidad I Introduccion a la auditoria.</w:t>
+        <w:t xml:space="preserve">Unidad I </w:t>
+      </w:r>
+      <w:proofErr w:type="spellStart"/>
+      <w:r>
+        <w:rPr>
+          <w:b/>
+        </w:rPr>
+        <w:t>Introduccion</w:t>
+      </w:r>
+      <w:proofErr w:type="spellEnd"/>
+      <w:r>
+        <w:rPr>
+          <w:b/>
+        </w:rPr>
+        <w:t xml:space="preserve"> a la auditoria.</w:t>
       </w:r>
     </w:p>
     <w:p>
@@ -637,7 +651,15 @@
     </w:p>
     <w:p>
       <w:r>
-        <w:t xml:space="preserve">Identificar y aplicar una metodología de auditoria de tecnologias de la </w:t>
+        <w:t xml:space="preserve">Identificar y aplicar una metodología de auditoria de </w:t>
+      </w:r>
+      <w:proofErr w:type="spellStart"/>
+      <w:r>
+        <w:t>tecnologias</w:t>
+      </w:r>
+      <w:proofErr w:type="spellEnd"/>
+      <w:r>
+        <w:t xml:space="preserve"> de la </w:t>
       </w:r>
       <w:r>
         <w:t>información.</w:t>
@@ -996,6 +1018,42 @@
     </w:p>
     <w:p>
       <w:pPr>
+        <w:pStyle w:val="Prrafodelista"/>
+        <w:numPr>
+          <w:ilvl w:val="1"/>
+          <w:numId w:val="25"/>
+        </w:numPr>
+      </w:pPr>
+      <w:r>
+        <w:t>Características de un auditor.</w:t>
+      </w:r>
+    </w:p>
+    <w:p>
+      <w:pPr>
+        <w:pStyle w:val="Prrafodelista"/>
+        <w:numPr>
+          <w:ilvl w:val="1"/>
+          <w:numId w:val="25"/>
+        </w:numPr>
+      </w:pPr>
+      <w:r>
+        <w:t>Definición de auditoria y tipos de auditoria.</w:t>
+      </w:r>
+    </w:p>
+    <w:p>
+      <w:pPr>
+        <w:pStyle w:val="Prrafodelista"/>
+        <w:numPr>
+          <w:ilvl w:val="1"/>
+          <w:numId w:val="25"/>
+        </w:numPr>
+      </w:pPr>
+      <w:r>
+        <w:t>Fases de la auditoria, preparación, planeación remisión de auditoria y elaboración del reporte.</w:t>
+      </w:r>
+    </w:p>
+    <w:p>
+      <w:pPr>
         <w:rPr>
           <w:b/>
         </w:rPr>
@@ -1093,12 +1151,38 @@
       </w:r>
     </w:p>
     <w:p>
-      <w:r>
+      <w:pPr>
+        <w:rPr>
+          <w:b/>
+        </w:rPr>
+      </w:pPr>
+      <w:r>
+        <w:rPr>
+          <w:b/>
+        </w:rPr>
         <w:lastRenderedPageBreak/>
         <w:t>Unidad II Auditoria de la dirección informática.</w:t>
       </w:r>
     </w:p>
     <w:p>
+      <w:pPr>
+        <w:pStyle w:val="Prrafodelista"/>
+        <w:numPr>
+          <w:ilvl w:val="1"/>
+          <w:numId w:val="26"/>
+        </w:numPr>
+        <w:rPr>
+          <w:u w:val="single"/>
+        </w:rPr>
+      </w:pPr>
+      <w:r>
+        <w:rPr>
+          <w:u w:val="single"/>
+        </w:rPr>
+        <w:t>Examen de organigrama.</w:t>
+      </w:r>
+    </w:p>
+    <w:p>
       <w:r>
         <w:t>Auditor con el director de la empresa</w:t>
       </w:r>
@@ -1256,6 +1340,25 @@
     </w:p>
     <w:p/>
     <w:p>
+      <w:pPr>
+        <w:pStyle w:val="Prrafodelista"/>
+        <w:numPr>
+          <w:ilvl w:val="1"/>
+          <w:numId w:val="20"/>
+        </w:numPr>
+        <w:ind w:left="426" w:hanging="426"/>
+        <w:rPr>
+          <w:u w:val="single"/>
+        </w:rPr>
+      </w:pPr>
+      <w:r>
+        <w:rPr>
+          <w:u w:val="single"/>
+        </w:rPr>
+        <w:t xml:space="preserve">Revisión de la documentación relacionada con la dirección. </w:t>
+      </w:r>
+    </w:p>
+    <w:p>
       <w:r>
         <w:t>Objetivo de una auditoria: identificar las necesidades y requisitos legales de la organización.</w:t>
       </w:r>
@@ -1352,12 +1455,50 @@
       </w:r>
       <w:r>
         <w:tab/>
-        <w:t>Registros. Personal operativo, bitácoras, kardex</w:t>
-      </w:r>
-    </w:p>
-    <w:p>
-      <w:r>
-        <w:t>Descripción del registro.: aula, profesor, grupo, alumno, condición lab.</w:t>
+        <w:t xml:space="preserve">Registros. Personal operativo, bitácoras, </w:t>
+      </w:r>
+      <w:proofErr w:type="spellStart"/>
+      <w:r>
+        <w:t>kardex</w:t>
+      </w:r>
+      <w:proofErr w:type="spellEnd"/>
+    </w:p>
+    <w:p>
+      <w:r>
+        <w:br w:type="page"/>
+      </w:r>
+    </w:p>
+    <w:p>
+      <w:pPr>
+        <w:pStyle w:val="Prrafodelista"/>
+        <w:numPr>
+          <w:ilvl w:val="1"/>
+          <w:numId w:val="20"/>
+        </w:numPr>
+        <w:ind w:left="426" w:hanging="426"/>
+        <w:rPr>
+          <w:u w:val="single"/>
+        </w:rPr>
+      </w:pPr>
+      <w:r>
+        <w:rPr>
+          <w:u w:val="single"/>
+        </w:rPr>
+        <w:lastRenderedPageBreak/>
+        <w:t>Entrevistas a directivos.</w:t>
+      </w:r>
+    </w:p>
+    <w:p>
+      <w:r>
+        <w:t xml:space="preserve">Descripción del registro.: aula, profesor, grupo, alumno, condición </w:t>
+      </w:r>
+      <w:proofErr w:type="spellStart"/>
+      <w:r>
+        <w:t>lab</w:t>
+      </w:r>
+      <w:proofErr w:type="spellEnd"/>
+      <w:r>
+        <w:t>.</w:t>
       </w:r>
     </w:p>
     <w:p>
@@ -1387,7 +1528,6 @@
     </w:p>
     <w:p>
       <w:r>
-        <w:lastRenderedPageBreak/>
         <w:t>Fecha</w:t>
       </w:r>
     </w:p>
@@ -1411,7 +1551,6 @@
         <w:t>Procedimientos.</w:t>
       </w:r>
     </w:p>
-    <w:p/>
     <w:p>
       <w:r>
         <w:t>Cuestionario.</w:t>
@@ -1427,7 +1566,25 @@
         <w:t>¿Cuántas maquinas funcionan?</w:t>
       </w:r>
     </w:p>
-    <w:p/>
+    <w:p>
+      <w:pPr>
+        <w:pStyle w:val="Prrafodelista"/>
+        <w:numPr>
+          <w:ilvl w:val="1"/>
+          <w:numId w:val="20"/>
+        </w:numPr>
+        <w:ind w:left="426" w:hanging="426"/>
+        <w:rPr>
+          <w:u w:val="single"/>
+        </w:rPr>
+      </w:pPr>
+      <w:r>
+        <w:rPr>
+          <w:u w:val="single"/>
+        </w:rPr>
+        <w:t>Evaluación.</w:t>
+      </w:r>
+    </w:p>
     <w:p>
       <w:r>
         <w:t>EVALUACION.</w:t>
@@ -1439,6 +1596,28 @@
       </w:r>
     </w:p>
     <w:p>
+      <w:pPr>
+        <w:jc w:val="both"/>
+      </w:pPr>
+      <w:r>
+        <w:t>La Organización Internacional para la Estandarización (ISO) es una federación de alcance mundial integrada por cuerpos de estandarización nacionales de 153 países, uno por cada país.</w:t>
+      </w:r>
+      <w:r>
+        <w:tab/>
+      </w:r>
+      <w:bookmarkStart w:id="0" w:name="_GoBack"/>
+      <w:bookmarkEnd w:id="0"/>
+      <w:r>
+        <w:br/>
+        <w:t>La ISO es una organización no gubernamental establecida en 1947. La misión de la ISO es promover el desarrollo de la estandarización y las actividades con ella relacionada en el mundo con la mira en facilitar el intercambio de servicios y bienes, y para promover la cooperación en la esfera de lo intelectual, científico, tecnológico y económico.</w:t>
+      </w:r>
+      <w:r>
+        <w:tab/>
+      </w:r>
+      <w:r>
+        <w:br/>
+        <w:t>Todos los trabajos realizados por la ISO resultan en acuerdos internacionales los cuales son publicados como Estándares Internacionales.</w:t>
+      </w:r>
       <w:r>
         <w:br w:type="page"/>
       </w:r>
@@ -1483,8 +1662,13 @@
     </w:p>
     <w:p>
       <w:r>
-        <w:t>Escaleras – anti-derrapante</w:t>
-      </w:r>
+        <w:t>Escaleras – anti-</w:t>
+      </w:r>
+      <w:proofErr w:type="spellStart"/>
+      <w:r>
+        <w:t>derrapante</w:t>
+      </w:r>
+      <w:proofErr w:type="spellEnd"/>
     </w:p>
     <w:p>
       <w:r>
@@ -1524,13 +1708,18 @@
     </w:p>
     <w:p>
       <w:r>
-        <w:t>Factores naturales y humano, naturales no se pueden prevenir y el humano si.</w:t>
-      </w:r>
-    </w:p>
-    <w:p>
-      <w:bookmarkStart w:id="0" w:name="_GoBack"/>
-      <w:bookmarkEnd w:id="0"/>
-    </w:p>
+        <w:t xml:space="preserve">Factores naturales y humano, naturales no se pueden prevenir y el humano </w:t>
+      </w:r>
+      <w:proofErr w:type="spellStart"/>
+      <w:r>
+        <w:t>si</w:t>
+      </w:r>
+      <w:proofErr w:type="spellEnd"/>
+      <w:r>
+        <w:t>.</w:t>
+      </w:r>
+    </w:p>
+    <w:p/>
     <w:p/>
     <w:p/>
     <w:sectPr>
@@ -2113,9 +2302,9 @@
   </w:abstractNum>
   <w:abstractNum w:abstractNumId="5">
     <w:nsid w:val="24C00ACA"/>
-    <w:multiLevelType w:val="hybridMultilevel"/>
-    <w:tmpl w:val="56768580"/>
-    <w:lvl w:ilvl="0" w:tplc="080A000F">
+    <w:multiLevelType w:val="multilevel"/>
+    <w:tmpl w:val="A9E2F2D8"/>
+    <w:lvl w:ilvl="0">
       <w:start w:val="1"/>
       <w:numFmt w:val="decimal"/>
       <w:lvlText w:val="%1."/>
@@ -2127,77 +2316,109 @@
         <w:rFonts w:hint="default"/>
       </w:rPr>
     </w:lvl>
-    <w:lvl w:ilvl="1" w:tplc="080A0019" w:tentative="1">
-      <w:start w:val="1"/>
-      <w:numFmt w:val="lowerLetter"/>
-      <w:lvlText w:val="%2."/>
-      <w:lvlJc w:val="left"/>
-      <w:pPr>
-        <w:ind w:left="1440" w:hanging="360"/>
-      </w:pPr>
-    </w:lvl>
-    <w:lvl w:ilvl="2" w:tplc="080A001B" w:tentative="1">
-      <w:start w:val="1"/>
-      <w:numFmt w:val="lowerRoman"/>
-      <w:lvlText w:val="%3."/>
-      <w:lvlJc w:val="right"/>
-      <w:pPr>
-        <w:ind w:left="2160" w:hanging="180"/>
-      </w:pPr>
-    </w:lvl>
-    <w:lvl w:ilvl="3" w:tplc="080A000F" w:tentative="1">
-      <w:start w:val="1"/>
-      <w:numFmt w:val="decimal"/>
-      <w:lvlText w:val="%4."/>
-      <w:lvlJc w:val="left"/>
-      <w:pPr>
-        <w:ind w:left="2880" w:hanging="360"/>
-      </w:pPr>
-    </w:lvl>
-    <w:lvl w:ilvl="4" w:tplc="080A0019" w:tentative="1">
-      <w:start w:val="1"/>
-      <w:numFmt w:val="lowerLetter"/>
-      <w:lvlText w:val="%5."/>
-      <w:lvlJc w:val="left"/>
-      <w:pPr>
-        <w:ind w:left="3600" w:hanging="360"/>
-      </w:pPr>
-    </w:lvl>
-    <w:lvl w:ilvl="5" w:tplc="080A001B" w:tentative="1">
-      <w:start w:val="1"/>
-      <w:numFmt w:val="lowerRoman"/>
-      <w:lvlText w:val="%6."/>
-      <w:lvlJc w:val="right"/>
-      <w:pPr>
-        <w:ind w:left="4320" w:hanging="180"/>
-      </w:pPr>
-    </w:lvl>
-    <w:lvl w:ilvl="6" w:tplc="080A000F" w:tentative="1">
-      <w:start w:val="1"/>
-      <w:numFmt w:val="decimal"/>
-      <w:lvlText w:val="%7."/>
-      <w:lvlJc w:val="left"/>
-      <w:pPr>
-        <w:ind w:left="5040" w:hanging="360"/>
-      </w:pPr>
-    </w:lvl>
-    <w:lvl w:ilvl="7" w:tplc="080A0019" w:tentative="1">
-      <w:start w:val="1"/>
-      <w:numFmt w:val="lowerLetter"/>
-      <w:lvlText w:val="%8."/>
-      <w:lvlJc w:val="left"/>
-      <w:pPr>
-        <w:ind w:left="5760" w:hanging="360"/>
-      </w:pPr>
-    </w:lvl>
-    <w:lvl w:ilvl="8" w:tplc="080A001B" w:tentative="1">
-      <w:start w:val="1"/>
-      <w:numFmt w:val="lowerRoman"/>
-      <w:lvlText w:val="%9."/>
-      <w:lvlJc w:val="right"/>
-      <w:pPr>
-        <w:ind w:left="6480" w:hanging="180"/>
-      </w:pPr>
+    <w:lvl w:ilvl="1">
+      <w:start w:val="2"/>
+      <w:numFmt w:val="decimal"/>
+      <w:isLgl/>
+      <w:lvlText w:val="%1.%2"/>
+      <w:lvlJc w:val="left"/>
+      <w:pPr>
+        <w:ind w:left="720" w:hanging="360"/>
+      </w:pPr>
+      <w:rPr>
+        <w:rFonts w:hint="default"/>
+      </w:rPr>
+    </w:lvl>
+    <w:lvl w:ilvl="2">
+      <w:start w:val="1"/>
+      <w:numFmt w:val="decimal"/>
+      <w:isLgl/>
+      <w:lvlText w:val="%1.%2.%3"/>
+      <w:lvlJc w:val="left"/>
+      <w:pPr>
+        <w:ind w:left="1080" w:hanging="720"/>
+      </w:pPr>
+      <w:rPr>
+        <w:rFonts w:hint="default"/>
+      </w:rPr>
+    </w:lvl>
+    <w:lvl w:ilvl="3">
+      <w:start w:val="1"/>
+      <w:numFmt w:val="decimal"/>
+      <w:isLgl/>
+      <w:lvlText w:val="%1.%2.%3.%4"/>
+      <w:lvlJc w:val="left"/>
+      <w:pPr>
+        <w:ind w:left="1080" w:hanging="720"/>
+      </w:pPr>
+      <w:rPr>
+        <w:rFonts w:hint="default"/>
+      </w:rPr>
+    </w:lvl>
+    <w:lvl w:ilvl="4">
+      <w:start w:val="1"/>
+      <w:numFmt w:val="decimal"/>
+      <w:isLgl/>
+      <w:lvlText w:val="%1.%2.%3.%4.%5"/>
+      <w:lvlJc w:val="left"/>
+      <w:pPr>
+        <w:ind w:left="1440" w:hanging="1080"/>
+      </w:pPr>
+      <w:rPr>
+        <w:rFonts w:hint="default"/>
+      </w:rPr>
+    </w:lvl>
+    <w:lvl w:ilvl="5">
+      <w:start w:val="1"/>
+      <w:numFmt w:val="decimal"/>
+      <w:isLgl/>
+      <w:lvlText w:val="%1.%2.%3.%4.%5.%6"/>
+      <w:lvlJc w:val="left"/>
+      <w:pPr>
+        <w:ind w:left="1440" w:hanging="1080"/>
+      </w:pPr>
+      <w:rPr>
+        <w:rFonts w:hint="default"/>
+      </w:rPr>
+    </w:lvl>
+    <w:lvl w:ilvl="6">
+      <w:start w:val="1"/>
+      <w:numFmt w:val="decimal"/>
+      <w:isLgl/>
+      <w:lvlText w:val="%1.%2.%3.%4.%5.%6.%7"/>
+      <w:lvlJc w:val="left"/>
+      <w:pPr>
+        <w:ind w:left="1800" w:hanging="1440"/>
+      </w:pPr>
+      <w:rPr>
+        <w:rFonts w:hint="default"/>
+      </w:rPr>
+    </w:lvl>
+    <w:lvl w:ilvl="7">
+      <w:start w:val="1"/>
+      <w:numFmt w:val="decimal"/>
+      <w:isLgl/>
+      <w:lvlText w:val="%1.%2.%3.%4.%5.%6.%7.%8"/>
+      <w:lvlJc w:val="left"/>
+      <w:pPr>
+        <w:ind w:left="1800" w:hanging="1440"/>
+      </w:pPr>
+      <w:rPr>
+        <w:rFonts w:hint="default"/>
+      </w:rPr>
+    </w:lvl>
+    <w:lvl w:ilvl="8">
+      <w:start w:val="1"/>
+      <w:numFmt w:val="decimal"/>
+      <w:isLgl/>
+      <w:lvlText w:val="%1.%2.%3.%4.%5.%6.%7.%8.%9"/>
+      <w:lvlJc w:val="left"/>
+      <w:pPr>
+        <w:ind w:left="1800" w:hanging="1440"/>
+      </w:pPr>
+      <w:rPr>
+        <w:rFonts w:hint="default"/>
+      </w:rPr>
     </w:lvl>
   </w:abstractNum>
   <w:abstractNum w:abstractNumId="6">
@@ -2403,6 +2624,119 @@
     </w:lvl>
   </w:abstractNum>
   <w:abstractNum w:abstractNumId="8">
+    <w:nsid w:val="36911108"/>
+    <w:multiLevelType w:val="multilevel"/>
+    <w:tmpl w:val="38604382"/>
+    <w:lvl w:ilvl="0">
+      <w:start w:val="1"/>
+      <w:numFmt w:val="decimal"/>
+      <w:lvlText w:val="%1"/>
+      <w:lvlJc w:val="left"/>
+      <w:pPr>
+        <w:ind w:left="360" w:hanging="360"/>
+      </w:pPr>
+      <w:rPr>
+        <w:rFonts w:hint="default"/>
+      </w:rPr>
+    </w:lvl>
+    <w:lvl w:ilvl="1">
+      <w:start w:val="1"/>
+      <w:numFmt w:val="decimal"/>
+      <w:lvlText w:val="%1.%2"/>
+      <w:lvlJc w:val="left"/>
+      <w:pPr>
+        <w:ind w:left="360" w:hanging="360"/>
+      </w:pPr>
+      <w:rPr>
+        <w:rFonts w:hint="default"/>
+      </w:rPr>
+    </w:lvl>
+    <w:lvl w:ilvl="2">
+      <w:start w:val="1"/>
+      <w:numFmt w:val="decimal"/>
+      <w:lvlText w:val="%1.%2.%3"/>
+      <w:lvlJc w:val="left"/>
+      <w:pPr>
+        <w:ind w:left="720" w:hanging="720"/>
+      </w:pPr>
+      <w:rPr>
+        <w:rFonts w:hint="default"/>
+      </w:rPr>
+    </w:lvl>
+    <w:lvl w:ilvl="3">
+      <w:start w:val="1"/>
+      <w:numFmt w:val="decimal"/>
+      <w:lvlText w:val="%1.%2.%3.%4"/>
+      <w:lvlJc w:val="left"/>
+      <w:pPr>
+        <w:ind w:left="720" w:hanging="720"/>
+      </w:pPr>
+      <w:rPr>
+        <w:rFonts w:hint="default"/>
+      </w:rPr>
+    </w:lvl>
+    <w:lvl w:ilvl="4">
+      <w:start w:val="1"/>
+      <w:numFmt w:val="decimal"/>
+      <w:lvlText w:val="%1.%2.%3.%4.%5"/>
+      <w:lvlJc w:val="left"/>
+      <w:pPr>
+        <w:ind w:left="1080" w:hanging="1080"/>
+      </w:pPr>
+      <w:rPr>
+        <w:rFonts w:hint="default"/>
+      </w:rPr>
+    </w:lvl>
+    <w:lvl w:ilvl="5">
+      <w:start w:val="1"/>
+      <w:numFmt w:val="decimal"/>
+      <w:lvlText w:val="%1.%2.%3.%4.%5.%6"/>
+      <w:lvlJc w:val="left"/>
+      <w:pPr>
+        <w:ind w:left="1080" w:hanging="1080"/>
+      </w:pPr>
+      <w:rPr>
+        <w:rFonts w:hint="default"/>
+      </w:rPr>
+    </w:lvl>
+    <w:lvl w:ilvl="6">
+      <w:start w:val="1"/>
+      <w:numFmt w:val="decimal"/>
+      <w:lvlText w:val="%1.%2.%3.%4.%5.%6.%7"/>
+      <w:lvlJc w:val="left"/>
+      <w:pPr>
+        <w:ind w:left="1440" w:hanging="1440"/>
+      </w:pPr>
+      <w:rPr>
+        <w:rFonts w:hint="default"/>
+      </w:rPr>
+    </w:lvl>
+    <w:lvl w:ilvl="7">
+      <w:start w:val="1"/>
+      <w:numFmt w:val="decimal"/>
+      <w:lvlText w:val="%1.%2.%3.%4.%5.%6.%7.%8"/>
+      <w:lvlJc w:val="left"/>
+      <w:pPr>
+        <w:ind w:left="1440" w:hanging="1440"/>
+      </w:pPr>
+      <w:rPr>
+        <w:rFonts w:hint="default"/>
+      </w:rPr>
+    </w:lvl>
+    <w:lvl w:ilvl="8">
+      <w:start w:val="1"/>
+      <w:numFmt w:val="decimal"/>
+      <w:lvlText w:val="%1.%2.%3.%4.%5.%6.%7.%8.%9"/>
+      <w:lvlJc w:val="left"/>
+      <w:pPr>
+        <w:ind w:left="1440" w:hanging="1440"/>
+      </w:pPr>
+      <w:rPr>
+        <w:rFonts w:hint="default"/>
+      </w:rPr>
+    </w:lvl>
+  </w:abstractNum>
+  <w:abstractNum w:abstractNumId="9">
     <w:nsid w:val="3D1226FF"/>
     <w:multiLevelType w:val="multilevel"/>
     <w:tmpl w:val="DD4408B0"/>
@@ -2515,7 +2849,7 @@
       </w:rPr>
     </w:lvl>
   </w:abstractNum>
-  <w:abstractNum w:abstractNumId="9">
+  <w:abstractNum w:abstractNumId="10">
     <w:nsid w:val="3FDE7B69"/>
     <w:multiLevelType w:val="multilevel"/>
     <w:tmpl w:val="DD4408B0"/>
@@ -2628,7 +2962,7 @@
       </w:rPr>
     </w:lvl>
   </w:abstractNum>
-  <w:abstractNum w:abstractNumId="10">
+  <w:abstractNum w:abstractNumId="11">
     <w:nsid w:val="40CD2C14"/>
     <w:multiLevelType w:val="multilevel"/>
     <w:tmpl w:val="DD4408B0"/>
@@ -2741,7 +3075,7 @@
       </w:rPr>
     </w:lvl>
   </w:abstractNum>
-  <w:abstractNum w:abstractNumId="11">
+  <w:abstractNum w:abstractNumId="12">
     <w:nsid w:val="430A1AE4"/>
     <w:multiLevelType w:val="multilevel"/>
     <w:tmpl w:val="DD4408B0"/>
@@ -2854,7 +3188,7 @@
       </w:rPr>
     </w:lvl>
   </w:abstractNum>
-  <w:abstractNum w:abstractNumId="12">
+  <w:abstractNum w:abstractNumId="13">
     <w:nsid w:val="433802BE"/>
     <w:multiLevelType w:val="multilevel"/>
     <w:tmpl w:val="DD4408B0"/>
@@ -2967,7 +3301,7 @@
       </w:rPr>
     </w:lvl>
   </w:abstractNum>
-  <w:abstractNum w:abstractNumId="13">
+  <w:abstractNum w:abstractNumId="14">
     <w:nsid w:val="43776328"/>
     <w:multiLevelType w:val="hybridMultilevel"/>
     <w:tmpl w:val="2C82C434"/>
@@ -3056,7 +3390,7 @@
       </w:pPr>
     </w:lvl>
   </w:abstractNum>
-  <w:abstractNum w:abstractNumId="14">
+  <w:abstractNum w:abstractNumId="15">
     <w:nsid w:val="47E13C02"/>
     <w:multiLevelType w:val="multilevel"/>
     <w:tmpl w:val="3B488D9C"/>
@@ -3169,7 +3503,7 @@
       </w:rPr>
     </w:lvl>
   </w:abstractNum>
-  <w:abstractNum w:abstractNumId="15">
+  <w:abstractNum w:abstractNumId="16">
     <w:nsid w:val="4E210F0E"/>
     <w:multiLevelType w:val="multilevel"/>
     <w:tmpl w:val="A7E6CC42"/>
@@ -3282,7 +3616,7 @@
       </w:rPr>
     </w:lvl>
   </w:abstractNum>
-  <w:abstractNum w:abstractNumId="16">
+  <w:abstractNum w:abstractNumId="17">
     <w:nsid w:val="538D133B"/>
     <w:multiLevelType w:val="multilevel"/>
     <w:tmpl w:val="DD4408B0"/>
@@ -3395,7 +3729,7 @@
       </w:rPr>
     </w:lvl>
   </w:abstractNum>
-  <w:abstractNum w:abstractNumId="17">
+  <w:abstractNum w:abstractNumId="18">
     <w:nsid w:val="539A083F"/>
     <w:multiLevelType w:val="multilevel"/>
     <w:tmpl w:val="DD4408B0"/>
@@ -3508,7 +3842,7 @@
       </w:rPr>
     </w:lvl>
   </w:abstractNum>
-  <w:abstractNum w:abstractNumId="18">
+  <w:abstractNum w:abstractNumId="19">
     <w:nsid w:val="59D508E5"/>
     <w:multiLevelType w:val="hybridMultilevel"/>
     <w:tmpl w:val="BC6052BE"/>
@@ -3621,7 +3955,7 @@
       </w:rPr>
     </w:lvl>
   </w:abstractNum>
-  <w:abstractNum w:abstractNumId="19">
+  <w:abstractNum w:abstractNumId="20">
     <w:nsid w:val="5B7446DE"/>
     <w:multiLevelType w:val="hybridMultilevel"/>
     <w:tmpl w:val="FF5E6B98"/>
@@ -3710,7 +4044,7 @@
       </w:pPr>
     </w:lvl>
   </w:abstractNum>
-  <w:abstractNum w:abstractNumId="20">
+  <w:abstractNum w:abstractNumId="21">
     <w:nsid w:val="5E786623"/>
     <w:multiLevelType w:val="multilevel"/>
     <w:tmpl w:val="DD4408B0"/>
@@ -3823,7 +4157,7 @@
       </w:rPr>
     </w:lvl>
   </w:abstractNum>
-  <w:abstractNum w:abstractNumId="21">
+  <w:abstractNum w:abstractNumId="22">
     <w:nsid w:val="6A88208A"/>
     <w:multiLevelType w:val="hybridMultilevel"/>
     <w:tmpl w:val="A186FD02"/>
@@ -3912,7 +4246,7 @@
       </w:pPr>
     </w:lvl>
   </w:abstractNum>
-  <w:abstractNum w:abstractNumId="22">
+  <w:abstractNum w:abstractNumId="23">
     <w:nsid w:val="71DC5324"/>
     <w:multiLevelType w:val="hybridMultilevel"/>
     <w:tmpl w:val="E5A6D03A"/>
@@ -3928,7 +4262,7 @@
         <w:rFonts w:hint="default"/>
       </w:rPr>
     </w:lvl>
-    <w:lvl w:ilvl="1" w:tplc="080A0019" w:tentative="1">
+    <w:lvl w:ilvl="1" w:tplc="080A0019">
       <w:start w:val="1"/>
       <w:numFmt w:val="lowerLetter"/>
       <w:lvlText w:val="%2."/>
@@ -4001,7 +4335,120 @@
       </w:pPr>
     </w:lvl>
   </w:abstractNum>
-  <w:abstractNum w:abstractNumId="23">
+  <w:abstractNum w:abstractNumId="24">
+    <w:nsid w:val="777B7311"/>
+    <w:multiLevelType w:val="multilevel"/>
+    <w:tmpl w:val="64884D0C"/>
+    <w:lvl w:ilvl="0">
+      <w:start w:val="2"/>
+      <w:numFmt w:val="decimal"/>
+      <w:lvlText w:val="%1"/>
+      <w:lvlJc w:val="left"/>
+      <w:pPr>
+        <w:ind w:left="360" w:hanging="360"/>
+      </w:pPr>
+      <w:rPr>
+        <w:rFonts w:hint="default"/>
+      </w:rPr>
+    </w:lvl>
+    <w:lvl w:ilvl="1">
+      <w:start w:val="1"/>
+      <w:numFmt w:val="decimal"/>
+      <w:lvlText w:val="%1.%2"/>
+      <w:lvlJc w:val="left"/>
+      <w:pPr>
+        <w:ind w:left="360" w:hanging="360"/>
+      </w:pPr>
+      <w:rPr>
+        <w:rFonts w:hint="default"/>
+      </w:rPr>
+    </w:lvl>
+    <w:lvl w:ilvl="2">
+      <w:start w:val="1"/>
+      <w:numFmt w:val="decimal"/>
+      <w:lvlText w:val="%1.%2.%3"/>
+      <w:lvlJc w:val="left"/>
+      <w:pPr>
+        <w:ind w:left="720" w:hanging="720"/>
+      </w:pPr>
+      <w:rPr>
+        <w:rFonts w:hint="default"/>
+      </w:rPr>
+    </w:lvl>
+    <w:lvl w:ilvl="3">
+      <w:start w:val="1"/>
+      <w:numFmt w:val="decimal"/>
+      <w:lvlText w:val="%1.%2.%3.%4"/>
+      <w:lvlJc w:val="left"/>
+      <w:pPr>
+        <w:ind w:left="720" w:hanging="720"/>
+      </w:pPr>
+      <w:rPr>
+        <w:rFonts w:hint="default"/>
+      </w:rPr>
+    </w:lvl>
+    <w:lvl w:ilvl="4">
+      <w:start w:val="1"/>
+      <w:numFmt w:val="decimal"/>
+      <w:lvlText w:val="%1.%2.%3.%4.%5"/>
+      <w:lvlJc w:val="left"/>
+      <w:pPr>
+        <w:ind w:left="1080" w:hanging="1080"/>
+      </w:pPr>
+      <w:rPr>
+        <w:rFonts w:hint="default"/>
+      </w:rPr>
+    </w:lvl>
+    <w:lvl w:ilvl="5">
+      <w:start w:val="1"/>
+      <w:numFmt w:val="decimal"/>
+      <w:lvlText w:val="%1.%2.%3.%4.%5.%6"/>
+      <w:lvlJc w:val="left"/>
+      <w:pPr>
+        <w:ind w:left="1080" w:hanging="1080"/>
+      </w:pPr>
+      <w:rPr>
+        <w:rFonts w:hint="default"/>
+      </w:rPr>
+    </w:lvl>
+    <w:lvl w:ilvl="6">
+      <w:start w:val="1"/>
+      <w:numFmt w:val="decimal"/>
+      <w:lvlText w:val="%1.%2.%3.%4.%5.%6.%7"/>
+      <w:lvlJc w:val="left"/>
+      <w:pPr>
+        <w:ind w:left="1440" w:hanging="1440"/>
+      </w:pPr>
+      <w:rPr>
+        <w:rFonts w:hint="default"/>
+      </w:rPr>
+    </w:lvl>
+    <w:lvl w:ilvl="7">
+      <w:start w:val="1"/>
+      <w:numFmt w:val="decimal"/>
+      <w:lvlText w:val="%1.%2.%3.%4.%5.%6.%7.%8"/>
+      <w:lvlJc w:val="left"/>
+      <w:pPr>
+        <w:ind w:left="1440" w:hanging="1440"/>
+      </w:pPr>
+      <w:rPr>
+        <w:rFonts w:hint="default"/>
+      </w:rPr>
+    </w:lvl>
+    <w:lvl w:ilvl="8">
+      <w:start w:val="1"/>
+      <w:numFmt w:val="decimal"/>
+      <w:lvlText w:val="%1.%2.%3.%4.%5.%6.%7.%8.%9"/>
+      <w:lvlJc w:val="left"/>
+      <w:pPr>
+        <w:ind w:left="1440" w:hanging="1440"/>
+      </w:pPr>
+      <w:rPr>
+        <w:rFonts w:hint="default"/>
+      </w:rPr>
+    </w:lvl>
+  </w:abstractNum>
+  <w:abstractNum w:abstractNumId="25">
     <w:nsid w:val="7B7A42EA"/>
     <w:multiLevelType w:val="multilevel"/>
     <w:tmpl w:val="DD4408B0"/>
@@ -4115,19 +4562,19 @@
     </w:lvl>
   </w:abstractNum>
   <w:num w:numId="1">
-    <w:abstractNumId w:val="20"/>
+    <w:abstractNumId w:val="21"/>
   </w:num>
   <w:num w:numId="2">
-    <w:abstractNumId w:val="9"/>
+    <w:abstractNumId w:val="10"/>
   </w:num>
   <w:num w:numId="3">
-    <w:abstractNumId w:val="18"/>
+    <w:abstractNumId w:val="19"/>
   </w:num>
   <w:num w:numId="4">
-    <w:abstractNumId w:val="14"/>
+    <w:abstractNumId w:val="15"/>
   </w:num>
   <w:num w:numId="5">
-    <w:abstractNumId w:val="23"/>
+    <w:abstractNumId w:val="25"/>
   </w:num>
   <w:num w:numId="6">
     <w:abstractNumId w:val="7"/>
@@ -4136,10 +4583,10 @@
     <w:abstractNumId w:val="1"/>
   </w:num>
   <w:num w:numId="8">
-    <w:abstractNumId w:val="10"/>
+    <w:abstractNumId w:val="11"/>
   </w:num>
   <w:num w:numId="9">
-    <w:abstractNumId w:val="15"/>
+    <w:abstractNumId w:val="16"/>
   </w:num>
   <w:num w:numId="10">
     <w:abstractNumId w:val="2"/>
@@ -4148,7 +4595,7 @@
     <w:abstractNumId w:val="3"/>
   </w:num>
   <w:num w:numId="12">
-    <w:abstractNumId w:val="12"/>
+    <w:abstractNumId w:val="13"/>
   </w:num>
   <w:num w:numId="13">
     <w:abstractNumId w:val="0"/>
@@ -4157,34 +4604,40 @@
     <w:abstractNumId w:val="4"/>
   </w:num>
   <w:num w:numId="15">
-    <w:abstractNumId w:val="11"/>
+    <w:abstractNumId w:val="12"/>
   </w:num>
   <w:num w:numId="16">
-    <w:abstractNumId w:val="8"/>
+    <w:abstractNumId w:val="9"/>
   </w:num>
   <w:num w:numId="17">
-    <w:abstractNumId w:val="16"/>
+    <w:abstractNumId w:val="17"/>
   </w:num>
   <w:num w:numId="18">
-    <w:abstractNumId w:val="17"/>
+    <w:abstractNumId w:val="18"/>
   </w:num>
   <w:num w:numId="19">
-    <w:abstractNumId w:val="13"/>
+    <w:abstractNumId w:val="14"/>
   </w:num>
   <w:num w:numId="20">
     <w:abstractNumId w:val="5"/>
   </w:num>
   <w:num w:numId="21">
-    <w:abstractNumId w:val="19"/>
+    <w:abstractNumId w:val="20"/>
   </w:num>
   <w:num w:numId="22">
-    <w:abstractNumId w:val="21"/>
+    <w:abstractNumId w:val="22"/>
   </w:num>
   <w:num w:numId="23">
-    <w:abstractNumId w:val="22"/>
+    <w:abstractNumId w:val="23"/>
   </w:num>
   <w:num w:numId="24">
     <w:abstractNumId w:val="6"/>
+  </w:num>
+  <w:num w:numId="25">
+    <w:abstractNumId w:val="8"/>
+  </w:num>
+  <w:num w:numId="26">
+    <w:abstractNumId w:val="24"/>
   </w:num>
 </w:numbering>
 </file>
@@ -4630,7 +5083,6 @@
       <w:spacing w:after="0" w:line="240" w:lineRule="auto"/>
     </w:pPr>
     <w:tblPr>
-      <w:tblInd w:w="0" w:type="dxa"/>
       <w:tblBorders>
         <w:top w:val="single" w:sz="4" w:space="0" w:color="auto"/>
         <w:left w:val="single" w:sz="4" w:space="0" w:color="auto"/>
@@ -4639,13 +5091,37 @@
         <w:insideH w:val="single" w:sz="4" w:space="0" w:color="auto"/>
         <w:insideV w:val="single" w:sz="4" w:space="0" w:color="auto"/>
       </w:tblBorders>
-      <w:tblCellMar>
-        <w:top w:w="0" w:type="dxa"/>
-        <w:left w:w="108" w:type="dxa"/>
-        <w:bottom w:w="0" w:type="dxa"/>
-        <w:right w:w="108" w:type="dxa"/>
-      </w:tblCellMar>
     </w:tblPr>
+  </w:style>
+  <w:style w:type="paragraph" w:styleId="Textodeglobo">
+    <w:name w:val="Balloon Text"/>
+    <w:basedOn w:val="Normal"/>
+    <w:link w:val="TextodegloboCar"/>
+    <w:uiPriority w:val="99"/>
+    <w:semiHidden/>
+    <w:unhideWhenUsed/>
+    <w:rsid w:val="00FF55D3"/>
+    <w:pPr>
+      <w:spacing w:after="0" w:line="240" w:lineRule="auto"/>
+    </w:pPr>
+    <w:rPr>
+      <w:rFonts w:ascii="Segoe UI" w:hAnsi="Segoe UI" w:cs="Segoe UI"/>
+      <w:sz w:val="18"/>
+      <w:szCs w:val="18"/>
+    </w:rPr>
+  </w:style>
+  <w:style w:type="character" w:customStyle="1" w:styleId="TextodegloboCar">
+    <w:name w:val="Texto de globo Car"/>
+    <w:basedOn w:val="Fuentedeprrafopredeter"/>
+    <w:link w:val="Textodeglobo"/>
+    <w:uiPriority w:val="99"/>
+    <w:semiHidden/>
+    <w:rsid w:val="00FF55D3"/>
+    <w:rPr>
+      <w:rFonts w:ascii="Segoe UI" w:hAnsi="Segoe UI" w:cs="Segoe UI"/>
+      <w:sz w:val="18"/>
+      <w:szCs w:val="18"/>
+    </w:rPr>
   </w:style>
 </w:styles>
 </file>

</xml_diff>